<commit_message>
Update 7/27/2023 2:39PM EST
Update as of 2:39PM EST on 7/27/2023.
</commit_message>
<xml_diff>
--- a/MIND CONTROL PREVENTION SECURITY SYSTEMS/TECHNOLOGY/20230727 - MCE123 Tech Develop - Mind Control Technology Prevention Security Systems - v1.0.1.2.docx
+++ b/MIND CONTROL PREVENTION SECURITY SYSTEMS/TECHNOLOGY/20230727 - MCE123 Tech Develop - Mind Control Technology Prevention Security Systems - v1.0.1.2.docx
@@ -197,7 +197,7 @@
           <w:sz w:val="28"/>
           <w:szCs w:val="28"/>
         </w:rPr>
-        <w:t>7/27/2023 2:09:58 PM</w:t>
+        <w:t>7/27/2023 2:38:55 PM</w:t>
       </w:r>
     </w:p>
     <w:p>
@@ -1585,6 +1585,14 @@
         </w:rPr>
         <w:t xml:space="preserve">MIND </w:t>
       </w:r>
+      <w:r>
+        <w:rPr>
+          <w:b/>
+          <w:bCs/>
+          <w:color w:val="FF0000"/>
+        </w:rPr>
+        <w:t xml:space="preserve">READING </w:t>
+      </w:r>
       <w:proofErr w:type="gramStart"/>
       <w:r>
         <w:rPr>
@@ -1592,7 +1600,7 @@
           <w:bCs/>
           <w:color w:val="FF0000"/>
         </w:rPr>
-        <w:t>SATELLITE</w:t>
+        <w:t>TECHNOLOGY</w:t>
       </w:r>
       <w:r>
         <w:rPr>
@@ -1642,23 +1650,65 @@
           <w:bCs/>
           <w:color w:val="FF0000"/>
         </w:rPr>
-        <w:t xml:space="preserve">OPTOGENETICS </w:t>
-      </w:r>
-      <w:r>
-        <w:rPr>
-          <w:b/>
-          <w:bCs/>
-          <w:color w:val="FF0000"/>
-        </w:rPr>
-        <w:t>EXECUTION</w:t>
-      </w:r>
-      <w:r>
-        <w:rPr>
-          <w:b/>
-          <w:bCs/>
-          <w:color w:val="FF0000"/>
-        </w:rPr>
+        <w:t xml:space="preserve">MIND </w:t>
+      </w:r>
+      <w:proofErr w:type="gramStart"/>
+      <w:r>
+        <w:rPr>
+          <w:b/>
+          <w:bCs/>
+          <w:color w:val="FF0000"/>
+        </w:rPr>
+        <w:t>SATELLITE</w:t>
+      </w:r>
+      <w:r>
+        <w:rPr>
+          <w:b/>
+          <w:bCs/>
+        </w:rPr>
+        <w:t>;</w:t>
+      </w:r>
+      <w:proofErr w:type="gramEnd"/>
+    </w:p>
+    <w:p>
+      <w:pPr>
+        <w:ind w:left="360"/>
+        <w:jc w:val="both"/>
+        <w:rPr>
+          <w:b/>
+          <w:bCs/>
+        </w:rPr>
+      </w:pPr>
+      <w:r>
+        <w:tab/>
+      </w:r>
+      <w:r>
+        <w:rPr>
+          <w:u w:val="single"/>
+        </w:rPr>
+        <w:t>PREVENTION SECURITY SYSTEM</w:t>
+      </w:r>
+      <w:r>
+        <w:t>:</w:t>
+      </w:r>
+      <w:r>
         <w:t xml:space="preserve"> </w:t>
+      </w:r>
+      <w:r>
+        <w:rPr>
+          <w:b/>
+          <w:bCs/>
+          <w:color w:val="FF0000"/>
+        </w:rPr>
+        <w:t xml:space="preserve">ANY </w:t>
+      </w:r>
+      <w:r>
+        <w:rPr>
+          <w:b/>
+          <w:bCs/>
+          <w:color w:val="FF0000"/>
+        </w:rPr>
+        <w:t xml:space="preserve">OPTOGENETICS EXECUTION </w:t>
       </w:r>
       <w:proofErr w:type="gramStart"/>
       <w:r>

</xml_diff>